<commit_message>
Manual -- Buggy Fix
</commit_message>
<xml_diff>
--- a/Game Manual size test.docx
+++ b/Game Manual size test.docx
@@ -915,8 +915,6 @@
         </w:rPr>
         <w:t xml:space="preserve"> </w:t>
       </w:r>
-      <w:bookmarkStart w:id="0" w:name="_GoBack"/>
-      <w:bookmarkEnd w:id="0"/>
       <w:r>
         <w:rPr>
           <w:sz w:val="21"/>
@@ -1273,7 +1271,7 @@
               </wp:anchor>
             </w:drawing>
           </mc:Choice>
-          <mc:Fallback xmlns:cx="http://schemas.microsoft.com/office/drawing/2014/chartex" xmlns:cx1="http://schemas.microsoft.com/office/drawing/2015/9/8/chartex" xmlns:cx2="http://schemas.microsoft.com/office/drawing/2015/10/21/chartex" xmlns:cx3="http://schemas.microsoft.com/office/drawing/2016/5/9/chartex" xmlns:cx4="http://schemas.microsoft.com/office/drawing/2016/5/10/chartex" xmlns:cx5="http://schemas.microsoft.com/office/drawing/2016/5/11/chartex" xmlns:cx6="http://schemas.microsoft.com/office/drawing/2016/5/12/chartex" xmlns:cx7="http://schemas.microsoft.com/office/drawing/2016/5/13/chartex" xmlns:cx8="http://schemas.microsoft.com/office/drawing/2016/5/14/chartex" xmlns:aink="http://schemas.microsoft.com/office/drawing/2016/ink" xmlns:am3d="http://schemas.microsoft.com/office/drawing/2017/model3d" xmlns:w15="http://schemas.microsoft.com/office/word/2012/wordml" xmlns:w16cid="http://schemas.microsoft.com/office/word/2016/wordml/cid" xmlns:w16se="http://schemas.microsoft.com/office/word/2015/wordml/symex">
+          <mc:Fallback xmlns:w16se="http://schemas.microsoft.com/office/word/2015/wordml/symex" xmlns:w16cid="http://schemas.microsoft.com/office/word/2016/wordml/cid" xmlns:w15="http://schemas.microsoft.com/office/word/2012/wordml" xmlns:am3d="http://schemas.microsoft.com/office/drawing/2017/model3d" xmlns:aink="http://schemas.microsoft.com/office/drawing/2016/ink" xmlns:cx8="http://schemas.microsoft.com/office/drawing/2016/5/14/chartex" xmlns:cx7="http://schemas.microsoft.com/office/drawing/2016/5/13/chartex" xmlns:cx6="http://schemas.microsoft.com/office/drawing/2016/5/12/chartex" xmlns:cx5="http://schemas.microsoft.com/office/drawing/2016/5/11/chartex" xmlns:cx4="http://schemas.microsoft.com/office/drawing/2016/5/10/chartex" xmlns:cx3="http://schemas.microsoft.com/office/drawing/2016/5/9/chartex" xmlns:cx2="http://schemas.microsoft.com/office/drawing/2015/10/21/chartex" xmlns:cx1="http://schemas.microsoft.com/office/drawing/2015/9/8/chartex" xmlns:cx="http://schemas.microsoft.com/office/drawing/2014/chartex">
             <w:pict>
               <v:line w14:anchorId="388BD482" id="Straight Connector 18" o:spid="_x0000_s1026" style="position:absolute;flip:x;z-index:251709440;visibility:visible;mso-wrap-style:square;mso-wrap-distance-left:9pt;mso-wrap-distance-top:0;mso-wrap-distance-right:9pt;mso-wrap-distance-bottom:0;mso-position-horizontal:absolute;mso-position-horizontal-relative:text;mso-position-vertical:absolute;mso-position-vertical-relative:text" from="11.75pt,43.45pt" to="27.5pt,43.45pt" o:gfxdata="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" strokecolor="#ffc000 [3207]" strokeweight="1pt">
                 <v:stroke joinstyle="miter"/>
@@ -1356,7 +1354,7 @@
               </wp:anchor>
             </w:drawing>
           </mc:Choice>
-          <mc:Fallback xmlns:cx="http://schemas.microsoft.com/office/drawing/2014/chartex" xmlns:cx1="http://schemas.microsoft.com/office/drawing/2015/9/8/chartex" xmlns:cx2="http://schemas.microsoft.com/office/drawing/2015/10/21/chartex" xmlns:cx3="http://schemas.microsoft.com/office/drawing/2016/5/9/chartex" xmlns:cx4="http://schemas.microsoft.com/office/drawing/2016/5/10/chartex" xmlns:cx5="http://schemas.microsoft.com/office/drawing/2016/5/11/chartex" xmlns:cx6="http://schemas.microsoft.com/office/drawing/2016/5/12/chartex" xmlns:cx7="http://schemas.microsoft.com/office/drawing/2016/5/13/chartex" xmlns:cx8="http://schemas.microsoft.com/office/drawing/2016/5/14/chartex" xmlns:aink="http://schemas.microsoft.com/office/drawing/2016/ink" xmlns:am3d="http://schemas.microsoft.com/office/drawing/2017/model3d" xmlns:w15="http://schemas.microsoft.com/office/word/2012/wordml" xmlns:w16cid="http://schemas.microsoft.com/office/word/2016/wordml/cid" xmlns:w16se="http://schemas.microsoft.com/office/word/2015/wordml/symex">
+          <mc:Fallback xmlns:w16se="http://schemas.microsoft.com/office/word/2015/wordml/symex" xmlns:w16cid="http://schemas.microsoft.com/office/word/2016/wordml/cid" xmlns:w15="http://schemas.microsoft.com/office/word/2012/wordml" xmlns:am3d="http://schemas.microsoft.com/office/drawing/2017/model3d" xmlns:aink="http://schemas.microsoft.com/office/drawing/2016/ink" xmlns:cx8="http://schemas.microsoft.com/office/drawing/2016/5/14/chartex" xmlns:cx7="http://schemas.microsoft.com/office/drawing/2016/5/13/chartex" xmlns:cx6="http://schemas.microsoft.com/office/drawing/2016/5/12/chartex" xmlns:cx5="http://schemas.microsoft.com/office/drawing/2016/5/11/chartex" xmlns:cx4="http://schemas.microsoft.com/office/drawing/2016/5/10/chartex" xmlns:cx3="http://schemas.microsoft.com/office/drawing/2016/5/9/chartex" xmlns:cx2="http://schemas.microsoft.com/office/drawing/2015/10/21/chartex" xmlns:cx1="http://schemas.microsoft.com/office/drawing/2015/9/8/chartex" xmlns:cx="http://schemas.microsoft.com/office/drawing/2014/chartex">
             <w:pict>
               <v:shapetype w14:anchorId="635FB4C8" id="_x0000_t202" coordsize="21600,21600" o:spt="202" path="m,l,21600r21600,l21600,xe">
                 <v:stroke joinstyle="miter"/>
@@ -1456,7 +1454,7 @@
               </wp:anchor>
             </w:drawing>
           </mc:Choice>
-          <mc:Fallback xmlns:cx="http://schemas.microsoft.com/office/drawing/2014/chartex" xmlns:cx1="http://schemas.microsoft.com/office/drawing/2015/9/8/chartex" xmlns:cx2="http://schemas.microsoft.com/office/drawing/2015/10/21/chartex" xmlns:cx3="http://schemas.microsoft.com/office/drawing/2016/5/9/chartex" xmlns:cx4="http://schemas.microsoft.com/office/drawing/2016/5/10/chartex" xmlns:cx5="http://schemas.microsoft.com/office/drawing/2016/5/11/chartex" xmlns:cx6="http://schemas.microsoft.com/office/drawing/2016/5/12/chartex" xmlns:cx7="http://schemas.microsoft.com/office/drawing/2016/5/13/chartex" xmlns:cx8="http://schemas.microsoft.com/office/drawing/2016/5/14/chartex" xmlns:aink="http://schemas.microsoft.com/office/drawing/2016/ink" xmlns:am3d="http://schemas.microsoft.com/office/drawing/2017/model3d" xmlns:w15="http://schemas.microsoft.com/office/word/2012/wordml" xmlns:w16cid="http://schemas.microsoft.com/office/word/2016/wordml/cid" xmlns:w16se="http://schemas.microsoft.com/office/word/2015/wordml/symex">
+          <mc:Fallback xmlns:w16se="http://schemas.microsoft.com/office/word/2015/wordml/symex" xmlns:w16cid="http://schemas.microsoft.com/office/word/2016/wordml/cid" xmlns:w15="http://schemas.microsoft.com/office/word/2012/wordml" xmlns:am3d="http://schemas.microsoft.com/office/drawing/2017/model3d" xmlns:aink="http://schemas.microsoft.com/office/drawing/2016/ink" xmlns:cx8="http://schemas.microsoft.com/office/drawing/2016/5/14/chartex" xmlns:cx7="http://schemas.microsoft.com/office/drawing/2016/5/13/chartex" xmlns:cx6="http://schemas.microsoft.com/office/drawing/2016/5/12/chartex" xmlns:cx5="http://schemas.microsoft.com/office/drawing/2016/5/11/chartex" xmlns:cx4="http://schemas.microsoft.com/office/drawing/2016/5/10/chartex" xmlns:cx3="http://schemas.microsoft.com/office/drawing/2016/5/9/chartex" xmlns:cx2="http://schemas.microsoft.com/office/drawing/2015/10/21/chartex" xmlns:cx1="http://schemas.microsoft.com/office/drawing/2015/9/8/chartex" xmlns:cx="http://schemas.microsoft.com/office/drawing/2014/chartex">
             <w:pict>
               <v:rect w14:anchorId="585459DB" id="Rectangle 7" o:spid="_x0000_s1026" style="position:absolute;margin-left:27.5pt;margin-top:32.85pt;width:85.5pt;height:17.5pt;z-index:251703296;visibility:visible;mso-wrap-style:square;mso-width-percent:0;mso-height-percent:0;mso-wrap-distance-left:9pt;mso-wrap-distance-top:0;mso-wrap-distance-right:9pt;mso-wrap-distance-bottom:0;mso-position-horizontal:absolute;mso-position-horizontal-relative:text;mso-position-vertical:absolute;mso-position-vertical-relative:text;mso-width-percent:0;mso-height-percent:0;mso-width-relative:margin;mso-height-relative:margin;v-text-anchor:middle" o:gfxdata="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" filled="f" strokecolor="#ffc000" strokeweight="1.5pt"/>
             </w:pict>
@@ -1547,7 +1545,7 @@
               </wp:anchor>
             </w:drawing>
           </mc:Choice>
-          <mc:Fallback xmlns:cx="http://schemas.microsoft.com/office/drawing/2014/chartex" xmlns:cx1="http://schemas.microsoft.com/office/drawing/2015/9/8/chartex" xmlns:cx2="http://schemas.microsoft.com/office/drawing/2015/10/21/chartex" xmlns:cx3="http://schemas.microsoft.com/office/drawing/2016/5/9/chartex" xmlns:cx4="http://schemas.microsoft.com/office/drawing/2016/5/10/chartex" xmlns:cx5="http://schemas.microsoft.com/office/drawing/2016/5/11/chartex" xmlns:cx6="http://schemas.microsoft.com/office/drawing/2016/5/12/chartex" xmlns:cx7="http://schemas.microsoft.com/office/drawing/2016/5/13/chartex" xmlns:cx8="http://schemas.microsoft.com/office/drawing/2016/5/14/chartex" xmlns:aink="http://schemas.microsoft.com/office/drawing/2016/ink" xmlns:am3d="http://schemas.microsoft.com/office/drawing/2017/model3d" xmlns:w15="http://schemas.microsoft.com/office/word/2012/wordml" xmlns:w16cid="http://schemas.microsoft.com/office/word/2016/wordml/cid" xmlns:w16se="http://schemas.microsoft.com/office/word/2015/wordml/symex">
+          <mc:Fallback xmlns:w16se="http://schemas.microsoft.com/office/word/2015/wordml/symex" xmlns:w16cid="http://schemas.microsoft.com/office/word/2016/wordml/cid" xmlns:w15="http://schemas.microsoft.com/office/word/2012/wordml" xmlns:am3d="http://schemas.microsoft.com/office/drawing/2017/model3d" xmlns:aink="http://schemas.microsoft.com/office/drawing/2016/ink" xmlns:cx8="http://schemas.microsoft.com/office/drawing/2016/5/14/chartex" xmlns:cx7="http://schemas.microsoft.com/office/drawing/2016/5/13/chartex" xmlns:cx6="http://schemas.microsoft.com/office/drawing/2016/5/12/chartex" xmlns:cx5="http://schemas.microsoft.com/office/drawing/2016/5/11/chartex" xmlns:cx4="http://schemas.microsoft.com/office/drawing/2016/5/10/chartex" xmlns:cx3="http://schemas.microsoft.com/office/drawing/2016/5/9/chartex" xmlns:cx2="http://schemas.microsoft.com/office/drawing/2015/10/21/chartex" xmlns:cx1="http://schemas.microsoft.com/office/drawing/2015/9/8/chartex" xmlns:cx="http://schemas.microsoft.com/office/drawing/2014/chartex">
             <w:pict>
               <v:shape w14:anchorId="77D8A3C4" id="Text Box 24" o:spid="_x0000_s1027" type="#_x0000_t202" style="position:absolute;margin-left:243.85pt;margin-top:166.05pt;width:20.25pt;height:19pt;z-index:251713536;visibility:visible;mso-wrap-style:square;mso-width-percent:0;mso-height-percent:0;mso-wrap-distance-left:9pt;mso-wrap-distance-top:0;mso-wrap-distance-right:9pt;mso-wrap-distance-bottom:0;mso-position-horizontal:absolute;mso-position-horizontal-relative:text;mso-position-vertical:absolute;mso-position-vertical-relative:text;mso-width-percent:0;mso-height-percent:0;mso-width-relative:margin;mso-height-relative:margin;v-text-anchor:top" o:gfxdata="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" fillcolor="#ffc000" strokeweight=".5pt">
                 <v:textbox>
@@ -1634,7 +1632,7 @@
               </wp:anchor>
             </w:drawing>
           </mc:Choice>
-          <mc:Fallback xmlns:cx="http://schemas.microsoft.com/office/drawing/2014/chartex" xmlns:cx1="http://schemas.microsoft.com/office/drawing/2015/9/8/chartex" xmlns:cx2="http://schemas.microsoft.com/office/drawing/2015/10/21/chartex" xmlns:cx3="http://schemas.microsoft.com/office/drawing/2016/5/9/chartex" xmlns:cx4="http://schemas.microsoft.com/office/drawing/2016/5/10/chartex" xmlns:cx5="http://schemas.microsoft.com/office/drawing/2016/5/11/chartex" xmlns:cx6="http://schemas.microsoft.com/office/drawing/2016/5/12/chartex" xmlns:cx7="http://schemas.microsoft.com/office/drawing/2016/5/13/chartex" xmlns:cx8="http://schemas.microsoft.com/office/drawing/2016/5/14/chartex" xmlns:aink="http://schemas.microsoft.com/office/drawing/2016/ink" xmlns:am3d="http://schemas.microsoft.com/office/drawing/2017/model3d" xmlns:w15="http://schemas.microsoft.com/office/word/2012/wordml" xmlns:w16cid="http://schemas.microsoft.com/office/word/2016/wordml/cid" xmlns:w16se="http://schemas.microsoft.com/office/word/2015/wordml/symex">
+          <mc:Fallback xmlns:w16se="http://schemas.microsoft.com/office/word/2015/wordml/symex" xmlns:w16cid="http://schemas.microsoft.com/office/word/2016/wordml/cid" xmlns:w15="http://schemas.microsoft.com/office/word/2012/wordml" xmlns:am3d="http://schemas.microsoft.com/office/drawing/2017/model3d" xmlns:aink="http://schemas.microsoft.com/office/drawing/2016/ink" xmlns:cx8="http://schemas.microsoft.com/office/drawing/2016/5/14/chartex" xmlns:cx7="http://schemas.microsoft.com/office/drawing/2016/5/13/chartex" xmlns:cx6="http://schemas.microsoft.com/office/drawing/2016/5/12/chartex" xmlns:cx5="http://schemas.microsoft.com/office/drawing/2016/5/11/chartex" xmlns:cx4="http://schemas.microsoft.com/office/drawing/2016/5/10/chartex" xmlns:cx3="http://schemas.microsoft.com/office/drawing/2016/5/9/chartex" xmlns:cx2="http://schemas.microsoft.com/office/drawing/2015/10/21/chartex" xmlns:cx1="http://schemas.microsoft.com/office/drawing/2015/9/8/chartex" xmlns:cx="http://schemas.microsoft.com/office/drawing/2014/chartex">
             <w:pict>
               <v:line w14:anchorId="5ABC04EA" id="Straight Connector 28" o:spid="_x0000_s1026" style="position:absolute;z-index:251717632;visibility:visible;mso-wrap-style:square;mso-wrap-distance-left:9pt;mso-wrap-distance-top:0;mso-wrap-distance-right:9pt;mso-wrap-distance-bottom:0;mso-position-horizontal:absolute;mso-position-horizontal-relative:text;mso-position-vertical:absolute;mso-position-vertical-relative:text" from="224.1pt,176.55pt" to="244.1pt,176.55pt" o:gfxdata="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" strokecolor="#ffc000 [3207]" strokeweight="1pt">
                 <v:stroke joinstyle="miter"/>
@@ -1719,7 +1717,7 @@
               </wp:anchor>
             </w:drawing>
           </mc:Choice>
-          <mc:Fallback xmlns:cx="http://schemas.microsoft.com/office/drawing/2014/chartex" xmlns:cx1="http://schemas.microsoft.com/office/drawing/2015/9/8/chartex" xmlns:cx2="http://schemas.microsoft.com/office/drawing/2015/10/21/chartex" xmlns:cx3="http://schemas.microsoft.com/office/drawing/2016/5/9/chartex" xmlns:cx4="http://schemas.microsoft.com/office/drawing/2016/5/10/chartex" xmlns:cx5="http://schemas.microsoft.com/office/drawing/2016/5/11/chartex" xmlns:cx6="http://schemas.microsoft.com/office/drawing/2016/5/12/chartex" xmlns:cx7="http://schemas.microsoft.com/office/drawing/2016/5/13/chartex" xmlns:cx8="http://schemas.microsoft.com/office/drawing/2016/5/14/chartex" xmlns:aink="http://schemas.microsoft.com/office/drawing/2016/ink" xmlns:am3d="http://schemas.microsoft.com/office/drawing/2017/model3d" xmlns:w15="http://schemas.microsoft.com/office/word/2012/wordml" xmlns:w16cid="http://schemas.microsoft.com/office/word/2016/wordml/cid" xmlns:w16se="http://schemas.microsoft.com/office/word/2015/wordml/symex">
+          <mc:Fallback xmlns:w16se="http://schemas.microsoft.com/office/word/2015/wordml/symex" xmlns:w16cid="http://schemas.microsoft.com/office/word/2016/wordml/cid" xmlns:w15="http://schemas.microsoft.com/office/word/2012/wordml" xmlns:am3d="http://schemas.microsoft.com/office/drawing/2017/model3d" xmlns:aink="http://schemas.microsoft.com/office/drawing/2016/ink" xmlns:cx8="http://schemas.microsoft.com/office/drawing/2016/5/14/chartex" xmlns:cx7="http://schemas.microsoft.com/office/drawing/2016/5/13/chartex" xmlns:cx6="http://schemas.microsoft.com/office/drawing/2016/5/12/chartex" xmlns:cx5="http://schemas.microsoft.com/office/drawing/2016/5/11/chartex" xmlns:cx4="http://schemas.microsoft.com/office/drawing/2016/5/10/chartex" xmlns:cx3="http://schemas.microsoft.com/office/drawing/2016/5/9/chartex" xmlns:cx2="http://schemas.microsoft.com/office/drawing/2015/10/21/chartex" xmlns:cx1="http://schemas.microsoft.com/office/drawing/2015/9/8/chartex" xmlns:cx="http://schemas.microsoft.com/office/drawing/2014/chartex">
             <w:pict>
               <v:rect w14:anchorId="670318EC" id="Rectangle 23" o:spid="_x0000_s1026" style="position:absolute;margin-left:179.15pt;margin-top:152.55pt;width:45pt;height:43pt;z-index:251712512;visibility:visible;mso-wrap-style:square;mso-width-percent:0;mso-height-percent:0;mso-wrap-distance-left:9pt;mso-wrap-distance-top:0;mso-wrap-distance-right:9pt;mso-wrap-distance-bottom:0;mso-position-horizontal:absolute;mso-position-horizontal-relative:text;mso-position-vertical:absolute;mso-position-vertical-relative:text;mso-width-percent:0;mso-height-percent:0;mso-width-relative:margin;mso-height-relative:margin;v-text-anchor:middle" o:gfxdata="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" filled="f" strokecolor="#ffc000" strokeweight="1.5pt"/>
             </w:pict>
@@ -1800,7 +1798,7 @@
               </wp:anchor>
             </w:drawing>
           </mc:Choice>
-          <mc:Fallback xmlns:cx="http://schemas.microsoft.com/office/drawing/2014/chartex" xmlns:cx1="http://schemas.microsoft.com/office/drawing/2015/9/8/chartex" xmlns:cx2="http://schemas.microsoft.com/office/drawing/2015/10/21/chartex" xmlns:cx3="http://schemas.microsoft.com/office/drawing/2016/5/9/chartex" xmlns:cx4="http://schemas.microsoft.com/office/drawing/2016/5/10/chartex" xmlns:cx5="http://schemas.microsoft.com/office/drawing/2016/5/11/chartex" xmlns:cx6="http://schemas.microsoft.com/office/drawing/2016/5/12/chartex" xmlns:cx7="http://schemas.microsoft.com/office/drawing/2016/5/13/chartex" xmlns:cx8="http://schemas.microsoft.com/office/drawing/2016/5/14/chartex" xmlns:aink="http://schemas.microsoft.com/office/drawing/2016/ink" xmlns:am3d="http://schemas.microsoft.com/office/drawing/2017/model3d" xmlns:w15="http://schemas.microsoft.com/office/word/2012/wordml" xmlns:w16cid="http://schemas.microsoft.com/office/word/2016/wordml/cid" xmlns:w16se="http://schemas.microsoft.com/office/word/2015/wordml/symex">
+          <mc:Fallback xmlns:w16se="http://schemas.microsoft.com/office/word/2015/wordml/symex" xmlns:w16cid="http://schemas.microsoft.com/office/word/2016/wordml/cid" xmlns:w15="http://schemas.microsoft.com/office/word/2012/wordml" xmlns:am3d="http://schemas.microsoft.com/office/drawing/2017/model3d" xmlns:aink="http://schemas.microsoft.com/office/drawing/2016/ink" xmlns:cx8="http://schemas.microsoft.com/office/drawing/2016/5/14/chartex" xmlns:cx7="http://schemas.microsoft.com/office/drawing/2016/5/13/chartex" xmlns:cx6="http://schemas.microsoft.com/office/drawing/2016/5/12/chartex" xmlns:cx5="http://schemas.microsoft.com/office/drawing/2016/5/11/chartex" xmlns:cx4="http://schemas.microsoft.com/office/drawing/2016/5/10/chartex" xmlns:cx3="http://schemas.microsoft.com/office/drawing/2016/5/9/chartex" xmlns:cx2="http://schemas.microsoft.com/office/drawing/2015/10/21/chartex" xmlns:cx1="http://schemas.microsoft.com/office/drawing/2015/9/8/chartex" xmlns:cx="http://schemas.microsoft.com/office/drawing/2014/chartex">
             <w:pict>
               <v:shape w14:anchorId="17413F87" id="Text Box 16" o:spid="_x0000_s1028" type="#_x0000_t202" style="position:absolute;margin-left:295.25pt;margin-top:88.85pt;width:20.7pt;height:18.55pt;z-index:251707392;visibility:visible;mso-wrap-style:square;mso-width-percent:0;mso-height-percent:0;mso-wrap-distance-left:9pt;mso-wrap-distance-top:0;mso-wrap-distance-right:9pt;mso-wrap-distance-bottom:0;mso-position-horizontal:absolute;mso-position-horizontal-relative:text;mso-position-vertical:absolute;mso-position-vertical-relative:text;mso-width-percent:0;mso-height-percent:0;mso-width-relative:margin;mso-height-relative:margin;v-text-anchor:top" o:gfxdata="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" fillcolor="#ffc000" strokeweight=".5pt">
                 <v:textbox>
@@ -1883,7 +1881,7 @@
               </wp:anchor>
             </w:drawing>
           </mc:Choice>
-          <mc:Fallback xmlns:cx="http://schemas.microsoft.com/office/drawing/2014/chartex" xmlns:cx1="http://schemas.microsoft.com/office/drawing/2015/9/8/chartex" xmlns:cx2="http://schemas.microsoft.com/office/drawing/2015/10/21/chartex" xmlns:cx3="http://schemas.microsoft.com/office/drawing/2016/5/9/chartex" xmlns:cx4="http://schemas.microsoft.com/office/drawing/2016/5/10/chartex" xmlns:cx5="http://schemas.microsoft.com/office/drawing/2016/5/11/chartex" xmlns:cx6="http://schemas.microsoft.com/office/drawing/2016/5/12/chartex" xmlns:cx7="http://schemas.microsoft.com/office/drawing/2016/5/13/chartex" xmlns:cx8="http://schemas.microsoft.com/office/drawing/2016/5/14/chartex" xmlns:aink="http://schemas.microsoft.com/office/drawing/2016/ink" xmlns:am3d="http://schemas.microsoft.com/office/drawing/2017/model3d" xmlns:w15="http://schemas.microsoft.com/office/word/2012/wordml" xmlns:w16cid="http://schemas.microsoft.com/office/word/2016/wordml/cid" xmlns:w16se="http://schemas.microsoft.com/office/word/2015/wordml/symex">
+          <mc:Fallback xmlns:w16se="http://schemas.microsoft.com/office/word/2015/wordml/symex" xmlns:w16cid="http://schemas.microsoft.com/office/word/2016/wordml/cid" xmlns:w15="http://schemas.microsoft.com/office/word/2012/wordml" xmlns:am3d="http://schemas.microsoft.com/office/drawing/2017/model3d" xmlns:aink="http://schemas.microsoft.com/office/drawing/2016/ink" xmlns:cx8="http://schemas.microsoft.com/office/drawing/2016/5/14/chartex" xmlns:cx7="http://schemas.microsoft.com/office/drawing/2016/5/13/chartex" xmlns:cx6="http://schemas.microsoft.com/office/drawing/2016/5/12/chartex" xmlns:cx5="http://schemas.microsoft.com/office/drawing/2016/5/11/chartex" xmlns:cx4="http://schemas.microsoft.com/office/drawing/2016/5/10/chartex" xmlns:cx3="http://schemas.microsoft.com/office/drawing/2016/5/9/chartex" xmlns:cx2="http://schemas.microsoft.com/office/drawing/2015/10/21/chartex" xmlns:cx1="http://schemas.microsoft.com/office/drawing/2015/9/8/chartex" xmlns:cx="http://schemas.microsoft.com/office/drawing/2014/chartex">
             <w:pict>
               <v:line w14:anchorId="6A051034" id="Straight Connector 193" o:spid="_x0000_s1026" style="position:absolute;flip:x;z-index:251718656;visibility:visible;mso-wrap-style:square;mso-width-percent:0;mso-height-percent:0;mso-wrap-distance-left:9pt;mso-wrap-distance-top:0;mso-wrap-distance-right:9pt;mso-wrap-distance-bottom:0;mso-position-horizontal:absolute;mso-position-horizontal-relative:text;mso-position-vertical:absolute;mso-position-vertical-relative:text;mso-width-percent:0;mso-height-percent:0;mso-width-relative:margin;mso-height-relative:margin" from="243.1pt,98.55pt" to="295.25pt,98.55pt" o:gfxdata="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" strokecolor="#ffc000 [3207]" strokeweight="1pt">
                 <v:stroke joinstyle="miter"/>
@@ -1955,7 +1953,7 @@
               </wp:anchor>
             </w:drawing>
           </mc:Choice>
-          <mc:Fallback xmlns:cx="http://schemas.microsoft.com/office/drawing/2014/chartex" xmlns:cx1="http://schemas.microsoft.com/office/drawing/2015/9/8/chartex" xmlns:cx2="http://schemas.microsoft.com/office/drawing/2015/10/21/chartex" xmlns:cx3="http://schemas.microsoft.com/office/drawing/2016/5/9/chartex" xmlns:cx4="http://schemas.microsoft.com/office/drawing/2016/5/10/chartex" xmlns:cx5="http://schemas.microsoft.com/office/drawing/2016/5/11/chartex" xmlns:cx6="http://schemas.microsoft.com/office/drawing/2016/5/12/chartex" xmlns:cx7="http://schemas.microsoft.com/office/drawing/2016/5/13/chartex" xmlns:cx8="http://schemas.microsoft.com/office/drawing/2016/5/14/chartex" xmlns:aink="http://schemas.microsoft.com/office/drawing/2016/ink" xmlns:am3d="http://schemas.microsoft.com/office/drawing/2017/model3d" xmlns:w15="http://schemas.microsoft.com/office/word/2012/wordml" xmlns:w16cid="http://schemas.microsoft.com/office/word/2016/wordml/cid" xmlns:w16se="http://schemas.microsoft.com/office/word/2015/wordml/symex">
+          <mc:Fallback xmlns:w16se="http://schemas.microsoft.com/office/word/2015/wordml/symex" xmlns:w16cid="http://schemas.microsoft.com/office/word/2016/wordml/cid" xmlns:w15="http://schemas.microsoft.com/office/word/2012/wordml" xmlns:am3d="http://schemas.microsoft.com/office/drawing/2017/model3d" xmlns:aink="http://schemas.microsoft.com/office/drawing/2016/ink" xmlns:cx8="http://schemas.microsoft.com/office/drawing/2016/5/14/chartex" xmlns:cx7="http://schemas.microsoft.com/office/drawing/2016/5/13/chartex" xmlns:cx6="http://schemas.microsoft.com/office/drawing/2016/5/12/chartex" xmlns:cx5="http://schemas.microsoft.com/office/drawing/2016/5/11/chartex" xmlns:cx4="http://schemas.microsoft.com/office/drawing/2016/5/10/chartex" xmlns:cx3="http://schemas.microsoft.com/office/drawing/2016/5/9/chartex" xmlns:cx2="http://schemas.microsoft.com/office/drawing/2015/10/21/chartex" xmlns:cx1="http://schemas.microsoft.com/office/drawing/2015/9/8/chartex" xmlns:cx="http://schemas.microsoft.com/office/drawing/2014/chartex">
             <w:pict>
               <v:line w14:anchorId="16E697A8" id="Straight Connector 20" o:spid="_x0000_s1026" style="position:absolute;flip:x y;z-index:251710464;visibility:visible;mso-wrap-style:square;mso-width-percent:0;mso-height-percent:0;mso-wrap-distance-left:9pt;mso-wrap-distance-top:0;mso-wrap-distance-right:9pt;mso-wrap-distance-bottom:0;mso-position-horizontal:absolute;mso-position-horizontal-relative:text;mso-position-vertical:absolute;mso-position-vertical-relative:text;mso-width-percent:0;mso-height-percent:0;mso-width-relative:margin;mso-height-relative:margin" from="243.15pt,88.85pt" to="243.15pt,98.55pt" o:gfxdata="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" strokecolor="#ffc000 [3207]" strokeweight="1pt">
                 <v:stroke joinstyle="miter"/>
@@ -2040,7 +2038,7 @@
               </wp:anchor>
             </w:drawing>
           </mc:Choice>
-          <mc:Fallback xmlns:cx="http://schemas.microsoft.com/office/drawing/2014/chartex" xmlns:cx1="http://schemas.microsoft.com/office/drawing/2015/9/8/chartex" xmlns:cx2="http://schemas.microsoft.com/office/drawing/2015/10/21/chartex" xmlns:cx3="http://schemas.microsoft.com/office/drawing/2016/5/9/chartex" xmlns:cx4="http://schemas.microsoft.com/office/drawing/2016/5/10/chartex" xmlns:cx5="http://schemas.microsoft.com/office/drawing/2016/5/11/chartex" xmlns:cx6="http://schemas.microsoft.com/office/drawing/2016/5/12/chartex" xmlns:cx7="http://schemas.microsoft.com/office/drawing/2016/5/13/chartex" xmlns:cx8="http://schemas.microsoft.com/office/drawing/2016/5/14/chartex" xmlns:aink="http://schemas.microsoft.com/office/drawing/2016/ink" xmlns:am3d="http://schemas.microsoft.com/office/drawing/2017/model3d" xmlns:w15="http://schemas.microsoft.com/office/word/2012/wordml" xmlns:w16cid="http://schemas.microsoft.com/office/word/2016/wordml/cid" xmlns:w16se="http://schemas.microsoft.com/office/word/2015/wordml/symex">
+          <mc:Fallback xmlns:w16se="http://schemas.microsoft.com/office/word/2015/wordml/symex" xmlns:w16cid="http://schemas.microsoft.com/office/word/2016/wordml/cid" xmlns:w15="http://schemas.microsoft.com/office/word/2012/wordml" xmlns:am3d="http://schemas.microsoft.com/office/drawing/2017/model3d" xmlns:aink="http://schemas.microsoft.com/office/drawing/2016/ink" xmlns:cx8="http://schemas.microsoft.com/office/drawing/2016/5/14/chartex" xmlns:cx7="http://schemas.microsoft.com/office/drawing/2016/5/13/chartex" xmlns:cx6="http://schemas.microsoft.com/office/drawing/2016/5/12/chartex" xmlns:cx5="http://schemas.microsoft.com/office/drawing/2016/5/11/chartex" xmlns:cx4="http://schemas.microsoft.com/office/drawing/2016/5/10/chartex" xmlns:cx3="http://schemas.microsoft.com/office/drawing/2016/5/9/chartex" xmlns:cx2="http://schemas.microsoft.com/office/drawing/2015/10/21/chartex" xmlns:cx1="http://schemas.microsoft.com/office/drawing/2015/9/8/chartex" xmlns:cx="http://schemas.microsoft.com/office/drawing/2014/chartex">
             <w:pict>
               <v:rect w14:anchorId="77B48DE5" id="Rectangle 9" o:spid="_x0000_s1026" style="position:absolute;margin-left:214.8pt;margin-top:73.4pt;width:62.5pt;height:14pt;z-index:251705344;visibility:visible;mso-wrap-style:square;mso-width-percent:0;mso-height-percent:0;mso-wrap-distance-left:9pt;mso-wrap-distance-top:0;mso-wrap-distance-right:9pt;mso-wrap-distance-bottom:0;mso-position-horizontal:absolute;mso-position-horizontal-relative:text;mso-position-vertical:absolute;mso-position-vertical-relative:text;mso-width-percent:0;mso-height-percent:0;mso-width-relative:margin;mso-height-relative:margin;v-text-anchor:middle" o:gfxdata="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" filled="f" strokecolor="#ffc000" strokeweight="1.5pt"/>
             </w:pict>
@@ -2174,7 +2172,7 @@
               </wp:anchor>
             </w:drawing>
           </mc:Choice>
-          <mc:Fallback xmlns:cx="http://schemas.microsoft.com/office/drawing/2014/chartex" xmlns:cx1="http://schemas.microsoft.com/office/drawing/2015/9/8/chartex" xmlns:cx2="http://schemas.microsoft.com/office/drawing/2015/10/21/chartex" xmlns:cx3="http://schemas.microsoft.com/office/drawing/2016/5/9/chartex" xmlns:cx4="http://schemas.microsoft.com/office/drawing/2016/5/10/chartex" xmlns:cx5="http://schemas.microsoft.com/office/drawing/2016/5/11/chartex" xmlns:cx6="http://schemas.microsoft.com/office/drawing/2016/5/12/chartex" xmlns:cx7="http://schemas.microsoft.com/office/drawing/2016/5/13/chartex" xmlns:cx8="http://schemas.microsoft.com/office/drawing/2016/5/14/chartex" xmlns:aink="http://schemas.microsoft.com/office/drawing/2016/ink" xmlns:am3d="http://schemas.microsoft.com/office/drawing/2017/model3d" xmlns:w15="http://schemas.microsoft.com/office/word/2012/wordml" xmlns:w16cid="http://schemas.microsoft.com/office/word/2016/wordml/cid" xmlns:w16se="http://schemas.microsoft.com/office/word/2015/wordml/symex">
+          <mc:Fallback xmlns:w16se="http://schemas.microsoft.com/office/word/2015/wordml/symex" xmlns:w16cid="http://schemas.microsoft.com/office/word/2016/wordml/cid" xmlns:w15="http://schemas.microsoft.com/office/word/2012/wordml" xmlns:am3d="http://schemas.microsoft.com/office/drawing/2017/model3d" xmlns:aink="http://schemas.microsoft.com/office/drawing/2016/ink" xmlns:cx8="http://schemas.microsoft.com/office/drawing/2016/5/14/chartex" xmlns:cx7="http://schemas.microsoft.com/office/drawing/2016/5/13/chartex" xmlns:cx6="http://schemas.microsoft.com/office/drawing/2016/5/12/chartex" xmlns:cx5="http://schemas.microsoft.com/office/drawing/2016/5/11/chartex" xmlns:cx4="http://schemas.microsoft.com/office/drawing/2016/5/10/chartex" xmlns:cx3="http://schemas.microsoft.com/office/drawing/2016/5/9/chartex" xmlns:cx2="http://schemas.microsoft.com/office/drawing/2015/10/21/chartex" xmlns:cx1="http://schemas.microsoft.com/office/drawing/2015/9/8/chartex" xmlns:cx="http://schemas.microsoft.com/office/drawing/2014/chartex">
             <w:pict>
               <v:rect w14:anchorId="26948AB9" id="Rectangle 25" o:spid="_x0000_s1026" style="position:absolute;margin-left:70pt;margin-top:151.35pt;width:46pt;height:43pt;z-index:251714560;visibility:visible;mso-wrap-style:square;mso-width-percent:0;mso-height-percent:0;mso-wrap-distance-left:9pt;mso-wrap-distance-top:0;mso-wrap-distance-right:9pt;mso-wrap-distance-bottom:0;mso-position-horizontal:absolute;mso-position-horizontal-relative:text;mso-position-vertical:absolute;mso-position-vertical-relative:text;mso-width-percent:0;mso-height-percent:0;mso-width-relative:margin;mso-height-relative:margin;v-text-anchor:middle" o:gfxdata="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" filled="f" strokecolor="#ffc000" strokeweight="1.5pt"/>
             </w:pict>
@@ -2239,7 +2237,7 @@
               </wp:anchor>
             </w:drawing>
           </mc:Choice>
-          <mc:Fallback xmlns:cx="http://schemas.microsoft.com/office/drawing/2014/chartex" xmlns:cx1="http://schemas.microsoft.com/office/drawing/2015/9/8/chartex" xmlns:cx2="http://schemas.microsoft.com/office/drawing/2015/10/21/chartex" xmlns:cx3="http://schemas.microsoft.com/office/drawing/2016/5/9/chartex" xmlns:cx4="http://schemas.microsoft.com/office/drawing/2016/5/10/chartex" xmlns:cx5="http://schemas.microsoft.com/office/drawing/2016/5/11/chartex" xmlns:cx6="http://schemas.microsoft.com/office/drawing/2016/5/12/chartex" xmlns:cx7="http://schemas.microsoft.com/office/drawing/2016/5/13/chartex" xmlns:cx8="http://schemas.microsoft.com/office/drawing/2016/5/14/chartex" xmlns:aink="http://schemas.microsoft.com/office/drawing/2016/ink" xmlns:am3d="http://schemas.microsoft.com/office/drawing/2017/model3d" xmlns:w15="http://schemas.microsoft.com/office/word/2012/wordml" xmlns:w16cid="http://schemas.microsoft.com/office/word/2016/wordml/cid" xmlns:w16se="http://schemas.microsoft.com/office/word/2015/wordml/symex">
+          <mc:Fallback xmlns:w16se="http://schemas.microsoft.com/office/word/2015/wordml/symex" xmlns:w16cid="http://schemas.microsoft.com/office/word/2016/wordml/cid" xmlns:w15="http://schemas.microsoft.com/office/word/2012/wordml" xmlns:am3d="http://schemas.microsoft.com/office/drawing/2017/model3d" xmlns:aink="http://schemas.microsoft.com/office/drawing/2016/ink" xmlns:cx8="http://schemas.microsoft.com/office/drawing/2016/5/14/chartex" xmlns:cx7="http://schemas.microsoft.com/office/drawing/2016/5/13/chartex" xmlns:cx6="http://schemas.microsoft.com/office/drawing/2016/5/12/chartex" xmlns:cx5="http://schemas.microsoft.com/office/drawing/2016/5/11/chartex" xmlns:cx4="http://schemas.microsoft.com/office/drawing/2016/5/10/chartex" xmlns:cx3="http://schemas.microsoft.com/office/drawing/2016/5/9/chartex" xmlns:cx2="http://schemas.microsoft.com/office/drawing/2015/10/21/chartex" xmlns:cx1="http://schemas.microsoft.com/office/drawing/2015/9/8/chartex" xmlns:cx="http://schemas.microsoft.com/office/drawing/2014/chartex">
             <w:pict>
               <v:line w14:anchorId="5D76E925" id="Straight Connector 27" o:spid="_x0000_s1026" style="position:absolute;flip:x;z-index:251716608;visibility:visible;mso-wrap-style:square;mso-wrap-distance-left:9pt;mso-wrap-distance-top:0;mso-wrap-distance-right:9pt;mso-wrap-distance-bottom:0;mso-position-horizontal:absolute;mso-position-horizontal-relative:text;mso-position-vertical:absolute;mso-position-vertical-relative:text" from="44.75pt,175.35pt" to="70pt,175.35pt" o:gfxdata="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" strokecolor="#ffc000 [3207]" strokeweight="1pt">
                 <v:stroke joinstyle="miter"/>
@@ -2333,7 +2331,7 @@
               </wp:anchor>
             </w:drawing>
           </mc:Choice>
-          <mc:Fallback xmlns:cx="http://schemas.microsoft.com/office/drawing/2014/chartex" xmlns:cx1="http://schemas.microsoft.com/office/drawing/2015/9/8/chartex" xmlns:cx2="http://schemas.microsoft.com/office/drawing/2015/10/21/chartex" xmlns:cx3="http://schemas.microsoft.com/office/drawing/2016/5/9/chartex" xmlns:cx4="http://schemas.microsoft.com/office/drawing/2016/5/10/chartex" xmlns:cx5="http://schemas.microsoft.com/office/drawing/2016/5/11/chartex" xmlns:cx6="http://schemas.microsoft.com/office/drawing/2016/5/12/chartex" xmlns:cx7="http://schemas.microsoft.com/office/drawing/2016/5/13/chartex" xmlns:cx8="http://schemas.microsoft.com/office/drawing/2016/5/14/chartex" xmlns:aink="http://schemas.microsoft.com/office/drawing/2016/ink" xmlns:am3d="http://schemas.microsoft.com/office/drawing/2017/model3d" xmlns:w15="http://schemas.microsoft.com/office/word/2012/wordml" xmlns:w16cid="http://schemas.microsoft.com/office/word/2016/wordml/cid" xmlns:w16se="http://schemas.microsoft.com/office/word/2015/wordml/symex">
+          <mc:Fallback xmlns:w16se="http://schemas.microsoft.com/office/word/2015/wordml/symex" xmlns:w16cid="http://schemas.microsoft.com/office/word/2016/wordml/cid" xmlns:w15="http://schemas.microsoft.com/office/word/2012/wordml" xmlns:am3d="http://schemas.microsoft.com/office/drawing/2017/model3d" xmlns:aink="http://schemas.microsoft.com/office/drawing/2016/ink" xmlns:cx8="http://schemas.microsoft.com/office/drawing/2016/5/14/chartex" xmlns:cx7="http://schemas.microsoft.com/office/drawing/2016/5/13/chartex" xmlns:cx6="http://schemas.microsoft.com/office/drawing/2016/5/12/chartex" xmlns:cx5="http://schemas.microsoft.com/office/drawing/2016/5/11/chartex" xmlns:cx4="http://schemas.microsoft.com/office/drawing/2016/5/10/chartex" xmlns:cx3="http://schemas.microsoft.com/office/drawing/2016/5/9/chartex" xmlns:cx2="http://schemas.microsoft.com/office/drawing/2015/10/21/chartex" xmlns:cx1="http://schemas.microsoft.com/office/drawing/2015/9/8/chartex" xmlns:cx="http://schemas.microsoft.com/office/drawing/2014/chartex">
             <w:pict>
               <v:shape w14:anchorId="60C4565F" id="Text Box 26" o:spid="_x0000_s1029" type="#_x0000_t202" style="position:absolute;margin-left:24.45pt;margin-top:164.95pt;width:20.25pt;height:19pt;z-index:251715584;visibility:visible;mso-wrap-style:square;mso-width-percent:0;mso-height-percent:0;mso-wrap-distance-left:9pt;mso-wrap-distance-top:0;mso-wrap-distance-right:9pt;mso-wrap-distance-bottom:0;mso-position-horizontal:absolute;mso-position-horizontal-relative:text;mso-position-vertical:absolute;mso-position-vertical-relative:text;mso-width-percent:0;mso-height-percent:0;mso-width-relative:margin;mso-height-relative:margin;v-text-anchor:top" o:gfxdata="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" fillcolor="#ffc000" strokeweight=".5pt">
                 <v:textbox>
@@ -2423,7 +2421,7 @@
               </wp:anchor>
             </w:drawing>
           </mc:Choice>
-          <mc:Fallback xmlns:cx="http://schemas.microsoft.com/office/drawing/2014/chartex" xmlns:cx1="http://schemas.microsoft.com/office/drawing/2015/9/8/chartex" xmlns:cx2="http://schemas.microsoft.com/office/drawing/2015/10/21/chartex" xmlns:cx3="http://schemas.microsoft.com/office/drawing/2016/5/9/chartex" xmlns:cx4="http://schemas.microsoft.com/office/drawing/2016/5/10/chartex" xmlns:cx5="http://schemas.microsoft.com/office/drawing/2016/5/11/chartex" xmlns:cx6="http://schemas.microsoft.com/office/drawing/2016/5/12/chartex" xmlns:cx7="http://schemas.microsoft.com/office/drawing/2016/5/13/chartex" xmlns:cx8="http://schemas.microsoft.com/office/drawing/2016/5/14/chartex" xmlns:aink="http://schemas.microsoft.com/office/drawing/2016/ink" xmlns:am3d="http://schemas.microsoft.com/office/drawing/2017/model3d" xmlns:w15="http://schemas.microsoft.com/office/word/2012/wordml" xmlns:w16cid="http://schemas.microsoft.com/office/word/2016/wordml/cid" xmlns:w16se="http://schemas.microsoft.com/office/word/2015/wordml/symex">
+          <mc:Fallback xmlns:w16se="http://schemas.microsoft.com/office/word/2015/wordml/symex" xmlns:w16cid="http://schemas.microsoft.com/office/word/2016/wordml/cid" xmlns:w15="http://schemas.microsoft.com/office/word/2012/wordml" xmlns:am3d="http://schemas.microsoft.com/office/drawing/2017/model3d" xmlns:aink="http://schemas.microsoft.com/office/drawing/2016/ink" xmlns:cx8="http://schemas.microsoft.com/office/drawing/2016/5/14/chartex" xmlns:cx7="http://schemas.microsoft.com/office/drawing/2016/5/13/chartex" xmlns:cx6="http://schemas.microsoft.com/office/drawing/2016/5/12/chartex" xmlns:cx5="http://schemas.microsoft.com/office/drawing/2016/5/11/chartex" xmlns:cx4="http://schemas.microsoft.com/office/drawing/2016/5/10/chartex" xmlns:cx3="http://schemas.microsoft.com/office/drawing/2016/5/9/chartex" xmlns:cx2="http://schemas.microsoft.com/office/drawing/2015/10/21/chartex" xmlns:cx1="http://schemas.microsoft.com/office/drawing/2015/9/8/chartex" xmlns:cx="http://schemas.microsoft.com/office/drawing/2014/chartex">
             <w:pict>
               <v:line w14:anchorId="1C1CCB12" id="Straight Connector 21" o:spid="_x0000_s1026" style="position:absolute;flip:x;z-index:251711488;visibility:visible;mso-wrap-style:square;mso-width-percent:0;mso-wrap-distance-left:9pt;mso-wrap-distance-top:0;mso-wrap-distance-right:9pt;mso-wrap-distance-bottom:0;mso-position-horizontal:absolute;mso-position-horizontal-relative:text;mso-position-vertical:absolute;mso-position-vertical-relative:text;mso-width-percent:0;mso-width-relative:margin" from="277.5pt,61.35pt" to="296pt,61.35pt" o:gfxdata="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" strokecolor="#ffc000 [3207]" strokeweight="1pt">
                 <v:stroke joinstyle="miter"/>
@@ -2516,7 +2514,7 @@
               </wp:anchor>
             </w:drawing>
           </mc:Choice>
-          <mc:Fallback xmlns:cx="http://schemas.microsoft.com/office/drawing/2014/chartex" xmlns:cx1="http://schemas.microsoft.com/office/drawing/2015/9/8/chartex" xmlns:cx2="http://schemas.microsoft.com/office/drawing/2015/10/21/chartex" xmlns:cx3="http://schemas.microsoft.com/office/drawing/2016/5/9/chartex" xmlns:cx4="http://schemas.microsoft.com/office/drawing/2016/5/10/chartex" xmlns:cx5="http://schemas.microsoft.com/office/drawing/2016/5/11/chartex" xmlns:cx6="http://schemas.microsoft.com/office/drawing/2016/5/12/chartex" xmlns:cx7="http://schemas.microsoft.com/office/drawing/2016/5/13/chartex" xmlns:cx8="http://schemas.microsoft.com/office/drawing/2016/5/14/chartex" xmlns:aink="http://schemas.microsoft.com/office/drawing/2016/ink" xmlns:am3d="http://schemas.microsoft.com/office/drawing/2017/model3d" xmlns:w15="http://schemas.microsoft.com/office/word/2012/wordml" xmlns:w16cid="http://schemas.microsoft.com/office/word/2016/wordml/cid" xmlns:w16se="http://schemas.microsoft.com/office/word/2015/wordml/symex">
+          <mc:Fallback xmlns:w16se="http://schemas.microsoft.com/office/word/2015/wordml/symex" xmlns:w16cid="http://schemas.microsoft.com/office/word/2016/wordml/cid" xmlns:w15="http://schemas.microsoft.com/office/word/2012/wordml" xmlns:am3d="http://schemas.microsoft.com/office/drawing/2017/model3d" xmlns:aink="http://schemas.microsoft.com/office/drawing/2016/ink" xmlns:cx8="http://schemas.microsoft.com/office/drawing/2016/5/14/chartex" xmlns:cx7="http://schemas.microsoft.com/office/drawing/2016/5/13/chartex" xmlns:cx6="http://schemas.microsoft.com/office/drawing/2016/5/12/chartex" xmlns:cx5="http://schemas.microsoft.com/office/drawing/2016/5/11/chartex" xmlns:cx4="http://schemas.microsoft.com/office/drawing/2016/5/10/chartex" xmlns:cx3="http://schemas.microsoft.com/office/drawing/2016/5/9/chartex" xmlns:cx2="http://schemas.microsoft.com/office/drawing/2015/10/21/chartex" xmlns:cx1="http://schemas.microsoft.com/office/drawing/2015/9/8/chartex" xmlns:cx="http://schemas.microsoft.com/office/drawing/2014/chartex">
             <w:pict>
               <v:shape w14:anchorId="66C5A87D" id="Text Box 17" o:spid="_x0000_s1030" type="#_x0000_t202" style="position:absolute;margin-left:295.5pt;margin-top:51.35pt;width:20.25pt;height:19pt;z-index:251708416;visibility:visible;mso-wrap-style:square;mso-width-percent:0;mso-height-percent:0;mso-wrap-distance-left:9pt;mso-wrap-distance-top:0;mso-wrap-distance-right:9pt;mso-wrap-distance-bottom:0;mso-position-horizontal:absolute;mso-position-horizontal-relative:text;mso-position-vertical:absolute;mso-position-vertical-relative:text;mso-width-percent:0;mso-height-percent:0;mso-width-relative:margin;mso-height-relative:margin;v-text-anchor:top" o:gfxdata="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" fillcolor="#ffc000" strokeweight=".5pt">
                 <v:textbox>
@@ -2622,7 +2620,7 @@
               </wp:anchor>
             </w:drawing>
           </mc:Choice>
-          <mc:Fallback xmlns:cx="http://schemas.microsoft.com/office/drawing/2014/chartex" xmlns:cx1="http://schemas.microsoft.com/office/drawing/2015/9/8/chartex" xmlns:cx2="http://schemas.microsoft.com/office/drawing/2015/10/21/chartex" xmlns:cx3="http://schemas.microsoft.com/office/drawing/2016/5/9/chartex" xmlns:cx4="http://schemas.microsoft.com/office/drawing/2016/5/10/chartex" xmlns:cx5="http://schemas.microsoft.com/office/drawing/2016/5/11/chartex" xmlns:cx6="http://schemas.microsoft.com/office/drawing/2016/5/12/chartex" xmlns:cx7="http://schemas.microsoft.com/office/drawing/2016/5/13/chartex" xmlns:cx8="http://schemas.microsoft.com/office/drawing/2016/5/14/chartex" xmlns:aink="http://schemas.microsoft.com/office/drawing/2016/ink" xmlns:am3d="http://schemas.microsoft.com/office/drawing/2017/model3d" xmlns:w15="http://schemas.microsoft.com/office/word/2012/wordml" xmlns:w16cid="http://schemas.microsoft.com/office/word/2016/wordml/cid" xmlns:w16se="http://schemas.microsoft.com/office/word/2015/wordml/symex">
+          <mc:Fallback xmlns:w16se="http://schemas.microsoft.com/office/word/2015/wordml/symex" xmlns:w16cid="http://schemas.microsoft.com/office/word/2016/wordml/cid" xmlns:w15="http://schemas.microsoft.com/office/word/2012/wordml" xmlns:am3d="http://schemas.microsoft.com/office/drawing/2017/model3d" xmlns:aink="http://schemas.microsoft.com/office/drawing/2016/ink" xmlns:cx8="http://schemas.microsoft.com/office/drawing/2016/5/14/chartex" xmlns:cx7="http://schemas.microsoft.com/office/drawing/2016/5/13/chartex" xmlns:cx6="http://schemas.microsoft.com/office/drawing/2016/5/12/chartex" xmlns:cx5="http://schemas.microsoft.com/office/drawing/2016/5/11/chartex" xmlns:cx4="http://schemas.microsoft.com/office/drawing/2016/5/10/chartex" xmlns:cx3="http://schemas.microsoft.com/office/drawing/2016/5/9/chartex" xmlns:cx2="http://schemas.microsoft.com/office/drawing/2015/10/21/chartex" xmlns:cx1="http://schemas.microsoft.com/office/drawing/2015/9/8/chartex" xmlns:cx="http://schemas.microsoft.com/office/drawing/2014/chartex">
             <w:pict>
               <v:rect w14:anchorId="62E50AD8" id="Rectangle 8" o:spid="_x0000_s1026" style="position:absolute;margin-left:192pt;margin-top:52.75pt;width:85.5pt;height:17.5pt;z-index:251704320;visibility:visible;mso-wrap-style:square;mso-width-percent:0;mso-height-percent:0;mso-wrap-distance-left:9pt;mso-wrap-distance-top:0;mso-wrap-distance-right:9pt;mso-wrap-distance-bottom:0;mso-position-horizontal:absolute;mso-position-horizontal-relative:text;mso-position-vertical:absolute;mso-position-vertical-relative:text;mso-width-percent:0;mso-height-percent:0;mso-width-relative:margin;mso-height-relative:margin;v-text-anchor:middle" o:gfxdata="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" filled="f" strokecolor="#ffc000" strokeweight="1.5pt"/>
             </w:pict>
@@ -3027,7 +3025,7 @@
           <w:sz w:val="28"/>
           <w:szCs w:val="28"/>
         </w:rPr>
-        <w:t>3</w:t>
+        <w:t>4</w:t>
       </w:r>
       <w:r>
         <w:rPr>
@@ -3083,7 +3081,21 @@
           <w:sz w:val="28"/>
           <w:szCs w:val="28"/>
         </w:rPr>
-        <w:t>Win all three matches to be declared the champion.</w:t>
+        <w:t xml:space="preserve">Win all </w:t>
+      </w:r>
+      <w:r>
+        <w:rPr>
+          <w:sz w:val="28"/>
+          <w:szCs w:val="28"/>
+        </w:rPr>
+        <w:t>four</w:t>
+      </w:r>
+      <w:r>
+        <w:rPr>
+          <w:sz w:val="28"/>
+          <w:szCs w:val="28"/>
+        </w:rPr>
+        <w:t xml:space="preserve"> matches to be declared the champion.</w:t>
       </w:r>
     </w:p>
     <w:p>
@@ -3165,6 +3177,8 @@
           </w14:textFill>
         </w:rPr>
       </w:pPr>
+      <w:bookmarkStart w:id="0" w:name="_GoBack"/>
+      <w:bookmarkEnd w:id="0"/>
     </w:p>
     <w:p>
       <w:pPr>
@@ -4213,7 +4227,7 @@
                     </wp:anchor>
                   </w:drawing>
                 </mc:Choice>
-                <mc:Fallback xmlns:cx="http://schemas.microsoft.com/office/drawing/2014/chartex" xmlns:cx1="http://schemas.microsoft.com/office/drawing/2015/9/8/chartex" xmlns:cx2="http://schemas.microsoft.com/office/drawing/2015/10/21/chartex" xmlns:cx3="http://schemas.microsoft.com/office/drawing/2016/5/9/chartex" xmlns:cx4="http://schemas.microsoft.com/office/drawing/2016/5/10/chartex" xmlns:cx5="http://schemas.microsoft.com/office/drawing/2016/5/11/chartex" xmlns:cx6="http://schemas.microsoft.com/office/drawing/2016/5/12/chartex" xmlns:cx7="http://schemas.microsoft.com/office/drawing/2016/5/13/chartex" xmlns:cx8="http://schemas.microsoft.com/office/drawing/2016/5/14/chartex" xmlns:aink="http://schemas.microsoft.com/office/drawing/2016/ink" xmlns:am3d="http://schemas.microsoft.com/office/drawing/2017/model3d" xmlns:w15="http://schemas.microsoft.com/office/word/2012/wordml" xmlns:w16cid="http://schemas.microsoft.com/office/word/2016/wordml/cid" xmlns:w16se="http://schemas.microsoft.com/office/word/2015/wordml/symex">
+                <mc:Fallback xmlns:w16se="http://schemas.microsoft.com/office/word/2015/wordml/symex" xmlns:w16cid="http://schemas.microsoft.com/office/word/2016/wordml/cid" xmlns:w15="http://schemas.microsoft.com/office/word/2012/wordml" xmlns:am3d="http://schemas.microsoft.com/office/drawing/2017/model3d" xmlns:aink="http://schemas.microsoft.com/office/drawing/2016/ink" xmlns:cx8="http://schemas.microsoft.com/office/drawing/2016/5/14/chartex" xmlns:cx7="http://schemas.microsoft.com/office/drawing/2016/5/13/chartex" xmlns:cx6="http://schemas.microsoft.com/office/drawing/2016/5/12/chartex" xmlns:cx5="http://schemas.microsoft.com/office/drawing/2016/5/11/chartex" xmlns:cx4="http://schemas.microsoft.com/office/drawing/2016/5/10/chartex" xmlns:cx3="http://schemas.microsoft.com/office/drawing/2016/5/9/chartex" xmlns:cx2="http://schemas.microsoft.com/office/drawing/2015/10/21/chartex" xmlns:cx1="http://schemas.microsoft.com/office/drawing/2015/9/8/chartex" xmlns:cx="http://schemas.microsoft.com/office/drawing/2014/chartex">
                   <w:pict>
                     <v:shapetype w14:anchorId="36317F61" id="_x0000_t68" coordsize="21600,21600" o:spt="68" adj="5400,5400" path="m0@0l@1@0@1,21600@2,21600@2@0,21600@0,10800,xe">
                       <v:stroke joinstyle="miter"/>
@@ -4352,7 +4366,7 @@
                     </wp:anchor>
                   </w:drawing>
                 </mc:Choice>
-                <mc:Fallback xmlns:cx="http://schemas.microsoft.com/office/drawing/2014/chartex" xmlns:cx1="http://schemas.microsoft.com/office/drawing/2015/9/8/chartex" xmlns:cx2="http://schemas.microsoft.com/office/drawing/2015/10/21/chartex" xmlns:cx3="http://schemas.microsoft.com/office/drawing/2016/5/9/chartex" xmlns:cx4="http://schemas.microsoft.com/office/drawing/2016/5/10/chartex" xmlns:cx5="http://schemas.microsoft.com/office/drawing/2016/5/11/chartex" xmlns:cx6="http://schemas.microsoft.com/office/drawing/2016/5/12/chartex" xmlns:cx7="http://schemas.microsoft.com/office/drawing/2016/5/13/chartex" xmlns:cx8="http://schemas.microsoft.com/office/drawing/2016/5/14/chartex" xmlns:aink="http://schemas.microsoft.com/office/drawing/2016/ink" xmlns:am3d="http://schemas.microsoft.com/office/drawing/2017/model3d" xmlns:w15="http://schemas.microsoft.com/office/word/2012/wordml" xmlns:w16cid="http://schemas.microsoft.com/office/word/2016/wordml/cid" xmlns:w16se="http://schemas.microsoft.com/office/word/2015/wordml/symex">
+                <mc:Fallback xmlns:w16se="http://schemas.microsoft.com/office/word/2015/wordml/symex" xmlns:w16cid="http://schemas.microsoft.com/office/word/2016/wordml/cid" xmlns:w15="http://schemas.microsoft.com/office/word/2012/wordml" xmlns:am3d="http://schemas.microsoft.com/office/drawing/2017/model3d" xmlns:aink="http://schemas.microsoft.com/office/drawing/2016/ink" xmlns:cx8="http://schemas.microsoft.com/office/drawing/2016/5/14/chartex" xmlns:cx7="http://schemas.microsoft.com/office/drawing/2016/5/13/chartex" xmlns:cx6="http://schemas.microsoft.com/office/drawing/2016/5/12/chartex" xmlns:cx5="http://schemas.microsoft.com/office/drawing/2016/5/11/chartex" xmlns:cx4="http://schemas.microsoft.com/office/drawing/2016/5/10/chartex" xmlns:cx3="http://schemas.microsoft.com/office/drawing/2016/5/9/chartex" xmlns:cx2="http://schemas.microsoft.com/office/drawing/2015/10/21/chartex" xmlns:cx1="http://schemas.microsoft.com/office/drawing/2015/9/8/chartex" xmlns:cx="http://schemas.microsoft.com/office/drawing/2014/chartex">
                   <w:pict>
                     <v:shape w14:anchorId="19790F37" id="Arrow: Up 30" o:spid="_x0000_s1026" type="#_x0000_t68" style="position:absolute;margin-left:48.5pt;margin-top:5.1pt;width:10pt;height:10.5pt;rotation:90;z-index:251695104;visibility:visible;mso-wrap-style:square;mso-width-percent:0;mso-height-percent:0;mso-wrap-distance-left:9pt;mso-wrap-distance-top:0;mso-wrap-distance-right:9pt;mso-wrap-distance-bottom:0;mso-position-horizontal:absolute;mso-position-horizontal-relative:text;mso-position-vertical:absolute;mso-position-vertical-relative:text;mso-width-percent:0;mso-height-percent:0;mso-width-relative:margin;mso-height-relative:margin;v-text-anchor:middle" o:gfxdata="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" adj="10286" fillcolor="#ffc000" stroked="f" strokeweight="1pt"/>
                   </w:pict>
@@ -4836,7 +4850,7 @@
               </wp:anchor>
             </w:drawing>
           </mc:Choice>
-          <mc:Fallback xmlns:cx="http://schemas.microsoft.com/office/drawing/2014/chartex" xmlns:cx1="http://schemas.microsoft.com/office/drawing/2015/9/8/chartex" xmlns:cx2="http://schemas.microsoft.com/office/drawing/2015/10/21/chartex" xmlns:cx3="http://schemas.microsoft.com/office/drawing/2016/5/9/chartex" xmlns:cx4="http://schemas.microsoft.com/office/drawing/2016/5/10/chartex" xmlns:cx5="http://schemas.microsoft.com/office/drawing/2016/5/11/chartex" xmlns:cx6="http://schemas.microsoft.com/office/drawing/2016/5/12/chartex" xmlns:cx7="http://schemas.microsoft.com/office/drawing/2016/5/13/chartex" xmlns:cx8="http://schemas.microsoft.com/office/drawing/2016/5/14/chartex" xmlns:aink="http://schemas.microsoft.com/office/drawing/2016/ink" xmlns:am3d="http://schemas.microsoft.com/office/drawing/2017/model3d" xmlns:w15="http://schemas.microsoft.com/office/word/2012/wordml" xmlns:w16cid="http://schemas.microsoft.com/office/word/2016/wordml/cid" xmlns:w16se="http://schemas.microsoft.com/office/word/2015/wordml/symex">
+          <mc:Fallback xmlns:w16se="http://schemas.microsoft.com/office/word/2015/wordml/symex" xmlns:w16cid="http://schemas.microsoft.com/office/word/2016/wordml/cid" xmlns:w15="http://schemas.microsoft.com/office/word/2012/wordml" xmlns:am3d="http://schemas.microsoft.com/office/drawing/2017/model3d" xmlns:aink="http://schemas.microsoft.com/office/drawing/2016/ink" xmlns:cx8="http://schemas.microsoft.com/office/drawing/2016/5/14/chartex" xmlns:cx7="http://schemas.microsoft.com/office/drawing/2016/5/13/chartex" xmlns:cx6="http://schemas.microsoft.com/office/drawing/2016/5/12/chartex" xmlns:cx5="http://schemas.microsoft.com/office/drawing/2016/5/11/chartex" xmlns:cx4="http://schemas.microsoft.com/office/drawing/2016/5/10/chartex" xmlns:cx3="http://schemas.microsoft.com/office/drawing/2016/5/9/chartex" xmlns:cx2="http://schemas.microsoft.com/office/drawing/2015/10/21/chartex" xmlns:cx1="http://schemas.microsoft.com/office/drawing/2015/9/8/chartex" xmlns:cx="http://schemas.microsoft.com/office/drawing/2014/chartex">
             <w:pict>
               <v:line w14:anchorId="3A8C6931" id="Straight Connector 197" o:spid="_x0000_s1026" style="position:absolute;flip:x;z-index:251701248;visibility:visible;mso-wrap-style:square;mso-width-percent:0;mso-wrap-distance-left:9pt;mso-wrap-distance-top:0;mso-wrap-distance-right:9pt;mso-wrap-distance-bottom:0;mso-position-horizontal:absolute;mso-position-horizontal-relative:text;mso-position-vertical:absolute;mso-position-vertical-relative:text;mso-width-percent:0;mso-width-relative:margin" from="32.25pt,49.1pt" to="48pt,49.1pt" o:gfxdata="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" strokecolor="#ffc000 [3207]" strokeweight="1pt">
                 <v:stroke joinstyle="miter"/>
@@ -4920,7 +4934,7 @@
               </wp:anchor>
             </w:drawing>
           </mc:Choice>
-          <mc:Fallback xmlns:cx="http://schemas.microsoft.com/office/drawing/2014/chartex" xmlns:cx1="http://schemas.microsoft.com/office/drawing/2015/9/8/chartex" xmlns:cx2="http://schemas.microsoft.com/office/drawing/2015/10/21/chartex" xmlns:cx3="http://schemas.microsoft.com/office/drawing/2016/5/9/chartex" xmlns:cx4="http://schemas.microsoft.com/office/drawing/2016/5/10/chartex" xmlns:cx5="http://schemas.microsoft.com/office/drawing/2016/5/11/chartex" xmlns:cx6="http://schemas.microsoft.com/office/drawing/2016/5/12/chartex" xmlns:cx7="http://schemas.microsoft.com/office/drawing/2016/5/13/chartex" xmlns:cx8="http://schemas.microsoft.com/office/drawing/2016/5/14/chartex" xmlns:aink="http://schemas.microsoft.com/office/drawing/2016/ink" xmlns:am3d="http://schemas.microsoft.com/office/drawing/2017/model3d" xmlns:w15="http://schemas.microsoft.com/office/word/2012/wordml" xmlns:w16cid="http://schemas.microsoft.com/office/word/2016/wordml/cid" xmlns:w16se="http://schemas.microsoft.com/office/word/2015/wordml/symex">
+          <mc:Fallback xmlns:w16se="http://schemas.microsoft.com/office/word/2015/wordml/symex" xmlns:w16cid="http://schemas.microsoft.com/office/word/2016/wordml/cid" xmlns:w15="http://schemas.microsoft.com/office/word/2012/wordml" xmlns:am3d="http://schemas.microsoft.com/office/drawing/2017/model3d" xmlns:aink="http://schemas.microsoft.com/office/drawing/2016/ink" xmlns:cx8="http://schemas.microsoft.com/office/drawing/2016/5/14/chartex" xmlns:cx7="http://schemas.microsoft.com/office/drawing/2016/5/13/chartex" xmlns:cx6="http://schemas.microsoft.com/office/drawing/2016/5/12/chartex" xmlns:cx5="http://schemas.microsoft.com/office/drawing/2016/5/11/chartex" xmlns:cx4="http://schemas.microsoft.com/office/drawing/2016/5/10/chartex" xmlns:cx3="http://schemas.microsoft.com/office/drawing/2016/5/9/chartex" xmlns:cx2="http://schemas.microsoft.com/office/drawing/2015/10/21/chartex" xmlns:cx1="http://schemas.microsoft.com/office/drawing/2015/9/8/chartex" xmlns:cx="http://schemas.microsoft.com/office/drawing/2014/chartex">
             <w:pict>
               <v:shape w14:anchorId="43A94DB1" id="Text Box 196" o:spid="_x0000_s1031" type="#_x0000_t202" style="position:absolute;margin-left:13.7pt;margin-top:37.7pt;width:20.25pt;height:19pt;z-index:251700224;visibility:visible;mso-wrap-style:square;mso-width-percent:0;mso-height-percent:0;mso-wrap-distance-left:9pt;mso-wrap-distance-top:0;mso-wrap-distance-right:9pt;mso-wrap-distance-bottom:0;mso-position-horizontal:absolute;mso-position-horizontal-relative:text;mso-position-vertical:absolute;mso-position-vertical-relative:text;mso-width-percent:0;mso-height-percent:0;mso-width-relative:margin;mso-height-relative:margin;v-text-anchor:top" o:gfxdata="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" fillcolor="#ffc000" strokeweight=".5pt">
                 <v:textbox>
@@ -5017,7 +5031,7 @@
               </wp:anchor>
             </w:drawing>
           </mc:Choice>
-          <mc:Fallback xmlns:cx="http://schemas.microsoft.com/office/drawing/2014/chartex" xmlns:cx1="http://schemas.microsoft.com/office/drawing/2015/9/8/chartex" xmlns:cx2="http://schemas.microsoft.com/office/drawing/2015/10/21/chartex" xmlns:cx3="http://schemas.microsoft.com/office/drawing/2016/5/9/chartex" xmlns:cx4="http://schemas.microsoft.com/office/drawing/2016/5/10/chartex" xmlns:cx5="http://schemas.microsoft.com/office/drawing/2016/5/11/chartex" xmlns:cx6="http://schemas.microsoft.com/office/drawing/2016/5/12/chartex" xmlns:cx7="http://schemas.microsoft.com/office/drawing/2016/5/13/chartex" xmlns:cx8="http://schemas.microsoft.com/office/drawing/2016/5/14/chartex" xmlns:aink="http://schemas.microsoft.com/office/drawing/2016/ink" xmlns:am3d="http://schemas.microsoft.com/office/drawing/2017/model3d" xmlns:w15="http://schemas.microsoft.com/office/word/2012/wordml" xmlns:w16cid="http://schemas.microsoft.com/office/word/2016/wordml/cid" xmlns:w16se="http://schemas.microsoft.com/office/word/2015/wordml/symex">
+          <mc:Fallback xmlns:w16se="http://schemas.microsoft.com/office/word/2015/wordml/symex" xmlns:w16cid="http://schemas.microsoft.com/office/word/2016/wordml/cid" xmlns:w15="http://schemas.microsoft.com/office/word/2012/wordml" xmlns:am3d="http://schemas.microsoft.com/office/drawing/2017/model3d" xmlns:aink="http://schemas.microsoft.com/office/drawing/2016/ink" xmlns:cx8="http://schemas.microsoft.com/office/drawing/2016/5/14/chartex" xmlns:cx7="http://schemas.microsoft.com/office/drawing/2016/5/13/chartex" xmlns:cx6="http://schemas.microsoft.com/office/drawing/2016/5/12/chartex" xmlns:cx5="http://schemas.microsoft.com/office/drawing/2016/5/11/chartex" xmlns:cx4="http://schemas.microsoft.com/office/drawing/2016/5/10/chartex" xmlns:cx3="http://schemas.microsoft.com/office/drawing/2016/5/9/chartex" xmlns:cx2="http://schemas.microsoft.com/office/drawing/2015/10/21/chartex" xmlns:cx1="http://schemas.microsoft.com/office/drawing/2015/9/8/chartex" xmlns:cx="http://schemas.microsoft.com/office/drawing/2014/chartex">
             <w:pict>
               <v:rect w14:anchorId="2C455526" id="Rectangle 195" o:spid="_x0000_s1026" style="position:absolute;margin-left:48.6pt;margin-top:42pt;width:21.2pt;height:14.6pt;z-index:251699200;visibility:visible;mso-wrap-style:square;mso-width-percent:0;mso-height-percent:0;mso-wrap-distance-left:9pt;mso-wrap-distance-top:0;mso-wrap-distance-right:9pt;mso-wrap-distance-bottom:0;mso-position-horizontal:absolute;mso-position-horizontal-relative:text;mso-position-vertical:absolute;mso-position-vertical-relative:text;mso-width-percent:0;mso-height-percent:0;mso-width-relative:margin;mso-height-relative:margin;v-text-anchor:middle" o:gfxdata="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" filled="f" strokecolor="#ffc000" strokeweight="1.5pt"/>
             </w:pict>
@@ -5793,7 +5807,7 @@
                     </wp:anchor>
                   </w:drawing>
                 </mc:Choice>
-                <mc:Fallback xmlns:cx="http://schemas.microsoft.com/office/drawing/2014/chartex" xmlns:cx1="http://schemas.microsoft.com/office/drawing/2015/9/8/chartex" xmlns:cx2="http://schemas.microsoft.com/office/drawing/2015/10/21/chartex" xmlns:cx3="http://schemas.microsoft.com/office/drawing/2016/5/9/chartex" xmlns:cx4="http://schemas.microsoft.com/office/drawing/2016/5/10/chartex" xmlns:cx5="http://schemas.microsoft.com/office/drawing/2016/5/11/chartex" xmlns:cx6="http://schemas.microsoft.com/office/drawing/2016/5/12/chartex" xmlns:cx7="http://schemas.microsoft.com/office/drawing/2016/5/13/chartex" xmlns:cx8="http://schemas.microsoft.com/office/drawing/2016/5/14/chartex" xmlns:aink="http://schemas.microsoft.com/office/drawing/2016/ink" xmlns:am3d="http://schemas.microsoft.com/office/drawing/2017/model3d" xmlns:w15="http://schemas.microsoft.com/office/word/2012/wordml" xmlns:w16cid="http://schemas.microsoft.com/office/word/2016/wordml/cid" xmlns:w16se="http://schemas.microsoft.com/office/word/2015/wordml/symex">
+                <mc:Fallback xmlns:w16se="http://schemas.microsoft.com/office/word/2015/wordml/symex" xmlns:w16cid="http://schemas.microsoft.com/office/word/2016/wordml/cid" xmlns:w15="http://schemas.microsoft.com/office/word/2012/wordml" xmlns:am3d="http://schemas.microsoft.com/office/drawing/2017/model3d" xmlns:aink="http://schemas.microsoft.com/office/drawing/2016/ink" xmlns:cx8="http://schemas.microsoft.com/office/drawing/2016/5/14/chartex" xmlns:cx7="http://schemas.microsoft.com/office/drawing/2016/5/13/chartex" xmlns:cx6="http://schemas.microsoft.com/office/drawing/2016/5/12/chartex" xmlns:cx5="http://schemas.microsoft.com/office/drawing/2016/5/11/chartex" xmlns:cx4="http://schemas.microsoft.com/office/drawing/2016/5/10/chartex" xmlns:cx3="http://schemas.microsoft.com/office/drawing/2016/5/9/chartex" xmlns:cx2="http://schemas.microsoft.com/office/drawing/2015/10/21/chartex" xmlns:cx1="http://schemas.microsoft.com/office/drawing/2015/9/8/chartex" xmlns:cx="http://schemas.microsoft.com/office/drawing/2014/chartex">
                   <w:pict>
                     <v:rect w14:anchorId="422638B8" id="Rectangle 14" o:spid="_x0000_s1026" style="position:absolute;margin-left:-.1pt;margin-top:12.25pt;width:53.2pt;height:80pt;z-index:251720704;visibility:visible;mso-wrap-style:square;mso-height-percent:0;mso-wrap-distance-left:9pt;mso-wrap-distance-top:0;mso-wrap-distance-right:9pt;mso-wrap-distance-bottom:0;mso-position-horizontal:absolute;mso-position-horizontal-relative:text;mso-position-vertical:absolute;mso-position-vertical-relative:text;mso-height-percent:0;mso-height-relative:margin;v-text-anchor:middle" o:gfxdata="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" fillcolor="white [3212]" stroked="f" strokeweight="1pt"/>
                   </w:pict>
@@ -7131,7 +7145,7 @@
   <a:extraClrSchemeLst/>
   <a:extLst>
     <a:ext uri="{05A4C25C-085E-4340-85A3-A5531E510DB2}">
-      <thm15:themeFamily xmlns="" xmlns:thm15="http://schemas.microsoft.com/office/thememl/2012/main" name="Office Theme" id="{62F939B6-93AF-4DB8-9C6B-D6C7DFDC589F}" vid="{4A3C46E8-61CC-4603-A589-7422A47A8E4A}"/>
+      <thm15:themeFamily xmlns:thm15="http://schemas.microsoft.com/office/thememl/2012/main" xmlns="" name="Office Theme" id="{62F939B6-93AF-4DB8-9C6B-D6C7DFDC589F}" vid="{4A3C46E8-61CC-4603-A589-7422A47A8E4A}"/>
     </a:ext>
   </a:extLst>
 </a:theme>
@@ -7142,7 +7156,7 @@
 </file>
 
 <file path=customXml/itemProps1.xml><?xml version="1.0" encoding="utf-8"?>
-<ds:datastoreItem xmlns:ds="http://schemas.openxmlformats.org/officeDocument/2006/customXml" ds:itemID="{7ABEF18B-529B-4E37-8699-6E65AE7CB5A2}">
+<ds:datastoreItem xmlns:ds="http://schemas.openxmlformats.org/officeDocument/2006/customXml" ds:itemID="{789B06CD-B03E-45F9-87DF-2656689C8785}">
   <ds:schemaRefs>
     <ds:schemaRef ds:uri="http://schemas.openxmlformats.org/officeDocument/2006/bibliography"/>
   </ds:schemaRefs>

</xml_diff>